<commit_message>
Updated team player strategy doc
</commit_message>
<xml_diff>
--- a/Team Player Strategy.docx
+++ b/Team Player Strategy.docx
@@ -35,7 +35,26 @@
         <w:t xml:space="preserve">and give </w:t>
       </w:r>
       <w:r>
-        <w:t>everyone else as little points as possible.  The team player strategy sacrifices itself to elevate its teammates. This strategy is only significant when working as a team, and when there’s a small number of total opponents.  So, basically it was designed specifically for this class experiment only and wouldn’t be viable in a tournament with different parameters.</w:t>
+        <w:t xml:space="preserve">everyone else as little points as possible.  </w:t>
+      </w:r>
+      <w:r>
+        <w:t xml:space="preserve">First it identifies </w:t>
+      </w:r>
+      <w:r>
+        <w:t xml:space="preserve">the opposing player as its teammate.  Once the teammate is identified, the team player strategy continuously cooperates while the teammate continuously defects.  If team player’s opponent is identified as not a teammate, it will continuously defect </w:t>
+      </w:r>
+      <w:proofErr w:type="gramStart"/>
+      <w:r>
+        <w:t>in order to</w:t>
+      </w:r>
+      <w:proofErr w:type="gramEnd"/>
+      <w:r>
+        <w:t xml:space="preserve"> lower the opponent’s overall score. </w:t>
+      </w:r>
+      <w:bookmarkStart w:id="0" w:name="_GoBack"/>
+      <w:bookmarkEnd w:id="0"/>
+      <w:r>
+        <w:t>The team player strategy sacrifices itself to elevate its teammates. This strategy is only significant when working as a team, and when there’s a small number of total opponents.  So, basically it was designed specifically for this class experiment only and wouldn’t be viable in a tournament with different parameters.</w:t>
       </w:r>
     </w:p>
     <w:p>
@@ -48,8 +67,6 @@
       <w:r>
         <w:t>get over twice as many points as the tit for tat opponent.</w:t>
       </w:r>
-      <w:bookmarkStart w:id="0" w:name="_GoBack"/>
-      <w:bookmarkEnd w:id="0"/>
     </w:p>
     <w:tbl>
       <w:tblPr>

</xml_diff>